<commit_message>
completed liteture review for peer review on coursera
</commit_message>
<xml_diff>
--- a/Reports/document_of_ideas.docx
+++ b/Reports/document_of_ideas.docx
@@ -44,154 +44,17 @@
       </w:pPr>
     </w:p>
     <w:p>
-      <w:pPr>
-        <w:rPr>
-          <w:rFonts w:cstheme="minorHAnsi"/>
-          <w:lang w:val="en-GB"/>
-        </w:rPr>
-      </w:pPr>
-      <w:r>
-        <w:rPr>
-          <w:rFonts w:ascii="Segoe UI" w:hAnsi="Segoe UI" w:cs="Segoe UI"/>
-          <w:color w:val="15383D"/>
-          <w:sz w:val="21"/>
-          <w:szCs w:val="21"/>
-          <w:bdr w:val="single" w:sz="2" w:space="0" w:color="auto" w:frame="1"/>
-        </w:rPr>
-        <w:t>Video surveillance systems have evolved from traditional recording methods to more advanced, automated solutions aimed at enhancing security and crime prevention. These systems face challenges in storage capacity, human monitoring resources, and effective object detection (M. V. </w:t>
-      </w:r>
-      <w:proofErr w:type="spellStart"/>
-      <w:r>
-        <w:rPr>
-          <w:rStyle w:val="text-forest-600"/>
-          <w:rFonts w:ascii="Segoe UI" w:hAnsi="Segoe UI" w:cs="Segoe UI"/>
-          <w:sz w:val="21"/>
-          <w:szCs w:val="21"/>
-          <w:u w:val="single"/>
-          <w:bdr w:val="single" w:sz="2" w:space="0" w:color="auto" w:frame="1"/>
-        </w:rPr>
-        <w:t>Khadse</w:t>
-      </w:r>
-      <w:proofErr w:type="spellEnd"/>
-      <w:r>
-        <w:rPr>
-          <w:rStyle w:val="text-forest-600"/>
-          <w:rFonts w:ascii="Segoe UI" w:hAnsi="Segoe UI" w:cs="Segoe UI"/>
-          <w:sz w:val="21"/>
-          <w:szCs w:val="21"/>
-          <w:u w:val="single"/>
-          <w:bdr w:val="single" w:sz="2" w:space="0" w:color="auto" w:frame="1"/>
-        </w:rPr>
-        <w:t xml:space="preserve"> et al., 2016</w:t>
-      </w:r>
-      <w:r>
-        <w:rPr>
-          <w:rFonts w:ascii="Segoe UI" w:hAnsi="Segoe UI" w:cs="Segoe UI"/>
-          <w:color w:val="15383D"/>
-          <w:sz w:val="21"/>
-          <w:szCs w:val="21"/>
-          <w:bdr w:val="single" w:sz="2" w:space="0" w:color="auto" w:frame="1"/>
-        </w:rPr>
-        <w:t>). Smart video surveillance incorporates automated functions for object detection, identification, and tracking, though these capabilities are still limited (S. </w:t>
-      </w:r>
-      <w:r>
-        <w:rPr>
-          <w:rStyle w:val="text-forest-600"/>
-          <w:rFonts w:ascii="Segoe UI" w:hAnsi="Segoe UI" w:cs="Segoe UI"/>
-          <w:sz w:val="21"/>
-          <w:szCs w:val="21"/>
-          <w:u w:val="single"/>
-          <w:bdr w:val="single" w:sz="2" w:space="0" w:color="auto" w:frame="1"/>
-        </w:rPr>
-        <w:t>Abdurrahman, 2016</w:t>
-      </w:r>
-      <w:r>
-        <w:rPr>
-          <w:rFonts w:ascii="Segoe UI" w:hAnsi="Segoe UI" w:cs="Segoe UI"/>
-          <w:color w:val="15383D"/>
-          <w:sz w:val="21"/>
-          <w:szCs w:val="21"/>
-          <w:bdr w:val="single" w:sz="2" w:space="0" w:color="auto" w:frame="1"/>
-        </w:rPr>
-        <w:t>). The complexity of modern surveillance systems introduces cybersecurity risks, including threats to hardware, firmware, and network communications (Andrei </w:t>
-      </w:r>
-      <w:proofErr w:type="spellStart"/>
-      <w:r>
-        <w:rPr>
-          <w:rStyle w:val="text-forest-600"/>
-          <w:rFonts w:ascii="Segoe UI" w:hAnsi="Segoe UI" w:cs="Segoe UI"/>
-          <w:sz w:val="21"/>
-          <w:szCs w:val="21"/>
-          <w:u w:val="single"/>
-          <w:bdr w:val="single" w:sz="2" w:space="0" w:color="auto" w:frame="1"/>
-        </w:rPr>
-        <w:t>Costin</w:t>
-      </w:r>
-      <w:proofErr w:type="spellEnd"/>
-      <w:r>
-        <w:rPr>
-          <w:rStyle w:val="text-forest-600"/>
-          <w:rFonts w:ascii="Segoe UI" w:hAnsi="Segoe UI" w:cs="Segoe UI"/>
-          <w:sz w:val="21"/>
-          <w:szCs w:val="21"/>
-          <w:u w:val="single"/>
-          <w:bdr w:val="single" w:sz="2" w:space="0" w:color="auto" w:frame="1"/>
-        </w:rPr>
-        <w:t>, 2016</w:t>
-      </w:r>
-      <w:r>
-        <w:rPr>
-          <w:rFonts w:ascii="Segoe UI" w:hAnsi="Segoe UI" w:cs="Segoe UI"/>
-          <w:color w:val="15383D"/>
-          <w:sz w:val="21"/>
-          <w:szCs w:val="21"/>
-          <w:bdr w:val="single" w:sz="2" w:space="0" w:color="auto" w:frame="1"/>
-        </w:rPr>
-        <w:t xml:space="preserve">). Research efforts focus on improving crime activity recognition through various techniques, such as facial expression recognition and alert systems (Kishore Kumar </w:t>
-      </w:r>
-      <w:proofErr w:type="spellStart"/>
-      <w:r>
-        <w:rPr>
-          <w:rFonts w:ascii="Segoe UI" w:hAnsi="Segoe UI" w:cs="Segoe UI"/>
-          <w:color w:val="15383D"/>
-          <w:sz w:val="21"/>
-          <w:szCs w:val="21"/>
-          <w:bdr w:val="single" w:sz="2" w:space="0" w:color="auto" w:frame="1"/>
-        </w:rPr>
-        <w:t>Kamarajugadda</w:t>
-      </w:r>
-      <w:proofErr w:type="spellEnd"/>
-      <w:r>
-        <w:rPr>
-          <w:rFonts w:ascii="Segoe UI" w:hAnsi="Segoe UI" w:cs="Segoe UI"/>
-          <w:color w:val="15383D"/>
-          <w:sz w:val="21"/>
-          <w:szCs w:val="21"/>
-          <w:bdr w:val="single" w:sz="2" w:space="0" w:color="auto" w:frame="1"/>
-        </w:rPr>
-        <w:t xml:space="preserve"> &amp; H. Reddy, 2022). Despite advancements, challenges persist in areas like object identification, recognition, and tracking (S. </w:t>
-      </w:r>
-      <w:r>
-        <w:rPr>
-          <w:rStyle w:val="text-forest-600"/>
-          <w:rFonts w:ascii="Segoe UI" w:hAnsi="Segoe UI" w:cs="Segoe UI"/>
-          <w:sz w:val="21"/>
-          <w:szCs w:val="21"/>
-          <w:u w:val="single"/>
-          <w:bdr w:val="single" w:sz="2" w:space="0" w:color="auto" w:frame="1"/>
-        </w:rPr>
-        <w:t>Abdurrahman, 2016</w:t>
-      </w:r>
-      <w:r>
-        <w:rPr>
-          <w:rFonts w:ascii="Segoe UI" w:hAnsi="Segoe UI" w:cs="Segoe UI"/>
-          <w:color w:val="15383D"/>
-          <w:sz w:val="21"/>
-          <w:szCs w:val="21"/>
-          <w:bdr w:val="single" w:sz="2" w:space="0" w:color="auto" w:frame="1"/>
-        </w:rPr>
-        <w:t>). Ongoing research aims to enhance the security, privacy, and effectiveness of video surveillance systems in crime detection and prevention.</w:t>
-      </w:r>
+      <w:r>
+        <w:t>Let us take an hypothetical example of two scenes. In the first scene if a person or thing not in the scene suddenly appears in the scene, OD can easily detect activity by recognizing the new introduction and trigger recording and recording can stop when the new introduction into the scene has left. But when the person stays stationary in the scene for too long, like falling at sleep, how does OD know when to stop recording to save storage space and beginning recording when there is sufficient activity. BS and DF are good for detecting changes</w:t>
+      </w:r>
+    </w:p>
+    <w:p>
+      <w:pPr>
+        <w:rPr>
+          <w:rFonts w:cstheme="minorHAnsi"/>
+          <w:lang w:val="en-GB"/>
+        </w:rPr>
+      </w:pPr>
     </w:p>
     <w:p>
       <w:pPr>
@@ -212,6 +75,8 @@
           <w:szCs w:val="21"/>
         </w:rPr>
       </w:pPr>
+      <w:bookmarkStart w:id="0" w:name="_GoBack"/>
+      <w:bookmarkEnd w:id="0"/>
       <w:r>
         <w:rPr>
           <w:rFonts w:ascii="Arial" w:hAnsi="Arial" w:cs="Arial"/>
@@ -557,416 +422,122 @@
     </w:p>
     <w:p>
       <w:pPr>
+        <w:rPr>
+          <w:rFonts w:cstheme="minorHAnsi"/>
+          <w:lang w:val="en-GB"/>
+        </w:rPr>
+      </w:pPr>
+      <w:r>
+        <w:rPr>
+          <w:rFonts w:cstheme="minorHAnsi"/>
+          <w:lang w:val="en-GB"/>
+        </w:rPr>
+        <w:t>Related Work</w:t>
+      </w:r>
+    </w:p>
+    <w:p>
+      <w:pPr>
+        <w:rPr>
+          <w:rFonts w:cstheme="minorHAnsi"/>
+          <w:lang w:val="en-GB"/>
+        </w:rPr>
+      </w:pPr>
+      <w:r>
+        <w:rPr>
+          <w:rFonts w:cstheme="minorHAnsi"/>
+          <w:lang w:val="en-GB"/>
+        </w:rPr>
+        <w:t>Identified problems</w:t>
+      </w:r>
+    </w:p>
+    <w:p>
+      <w:pPr>
+        <w:rPr>
+          <w:rFonts w:cstheme="minorHAnsi"/>
+          <w:lang w:val="en-GB"/>
+        </w:rPr>
+      </w:pPr>
+      <w:r>
+        <w:rPr>
+          <w:rFonts w:cstheme="minorHAnsi"/>
+          <w:lang w:val="en-GB"/>
+        </w:rPr>
+        <w:t>Proposed Solution</w:t>
+      </w:r>
+      <w:r>
+        <w:rPr>
+          <w:rFonts w:cstheme="minorHAnsi"/>
+          <w:lang w:val="en-GB"/>
+        </w:rPr>
+        <w:t>/ Aims / Objectives</w:t>
+      </w:r>
+    </w:p>
+    <w:p>
+      <w:pPr>
+        <w:rPr>
+          <w:rFonts w:cstheme="minorHAnsi"/>
+          <w:lang w:val="en-GB"/>
+        </w:rPr>
+      </w:pPr>
+      <w:r>
+        <w:rPr>
+          <w:rFonts w:cstheme="minorHAnsi"/>
+          <w:lang w:val="en-GB"/>
+        </w:rPr>
+        <w:t>Methodologies</w:t>
+      </w:r>
+    </w:p>
+    <w:p>
+      <w:pPr>
+        <w:rPr>
+          <w:rFonts w:cstheme="minorHAnsi"/>
+          <w:lang w:val="en-GB"/>
+        </w:rPr>
+      </w:pPr>
+      <w:r>
+        <w:rPr>
+          <w:rFonts w:cstheme="minorHAnsi"/>
+          <w:lang w:val="en-GB"/>
+        </w:rPr>
+        <w:t>Conclusion</w:t>
+      </w:r>
+    </w:p>
+    <w:p>
+      <w:pPr>
+        <w:rPr>
+          <w:rFonts w:cstheme="minorHAnsi"/>
+          <w:lang w:val="en-GB"/>
+        </w:rPr>
+      </w:pPr>
+    </w:p>
+    <w:p>
+      <w:pPr>
+        <w:rPr>
+          <w:rFonts w:cstheme="minorHAnsi"/>
+          <w:lang w:val="en-GB"/>
+        </w:rPr>
+      </w:pPr>
+    </w:p>
+    <w:p>
+      <w:pPr>
+        <w:rPr>
+          <w:rFonts w:cstheme="minorHAnsi"/>
+          <w:lang w:val="en-GB"/>
+        </w:rPr>
+      </w:pPr>
+    </w:p>
+    <w:p>
+      <w:pPr>
         <w:pStyle w:val="Heading1"/>
         <w:rPr>
-          <w:lang w:val="en-GB"/>
-        </w:rPr>
-      </w:pPr>
-      <w:r>
-        <w:rPr>
-          <w:lang w:val="en-GB"/>
-        </w:rPr>
-        <w:t>Introduction</w:t>
-      </w:r>
-    </w:p>
-    <w:p>
-      <w:pPr>
-        <w:autoSpaceDE w:val="0"/>
-        <w:autoSpaceDN w:val="0"/>
-        <w:adjustRightInd w:val="0"/>
-        <w:spacing w:after="0" w:line="240" w:lineRule="auto"/>
-        <w:rPr>
-          <w:rFonts w:cstheme="minorHAnsi"/>
-          <w:lang w:val="en-GB"/>
-        </w:rPr>
-      </w:pPr>
-      <w:r>
-        <w:t>The contribution of traditional first-generation video surveillance systems over the years has been remarkable. Before their invention, it was unimaginable to accurately replay a crime scene days after an event had occurred. The ability to capture such footage revolutionized the legal system in many countries, providing pivotal evidence that could exonerate the innocent or convict criminals beyond a reasonable doubt</w:t>
-      </w:r>
-      <w:r>
-        <w:t xml:space="preserve"> </w:t>
-      </w:r>
-      <w:r>
-        <w:fldChar w:fldCharType="begin" w:fldLock="1"/>
-      </w:r>
-      <w:r>
-        <w:instrText>ADDIN CSL_CITATION {"citationItems":[{"id":"ITEM-1","itemData":{"DOI":"10.1109/icitacee.2016.7892400","ISBN":"9781509008902","abstract":"Traditionally CCTV security and surveillance systems are meant for deterrent rather than for prevention where these systems will simply record scenes as viewed by video cameras regardless whether there is any activity or not. In the event of some criminal prosecution procedures, these recorded videos may be served as evidence in the court of law. The 9/11 incident has changed the way on how these video-based surveillance systems are being employed. More automated functions and “smart” algorithms have been incorporated into such systems so that these systems can detect moving object, identify to some degree what the object is and possibly tracking its movement. However, the problems of object identification, recognition, and tracking are far from being solved. The London bombing and the recently Boston bombing are proof that automatic system failed to identify the suspect. In fact, it took hundreds of man hours for the authority to finally identify the criminals. In this talk we will look at emerging smart vide-based surveillance systems. The talk will not focus on any particular model, or system or algorithms. Instead, the talk will concentrate on what are the opportunities and challenges faced by the existing systems. In particular, we will be exploring these from the perspective of image processing. Thus the talk will serve two purposes. Firstly, it will give a brief overview on what smart video-based surveillance is and secondly, it will present the focus areas for research activities by highlighting the challenges. To be specific, these areas of interest that will be covered by this talk will be on Face Recognition, Activity Recognition, Plate Recognition, Object Abandon/Stolen Recognition, and Crowd Detection. It is hoped that this talk will motivate and inspire many other young researches particularly from the ASEAN region to take more serious effort in this exciting field.","author":[{"dropping-particle":"","family":"Abdurrahman","given":"Syed","non-dropping-particle":"","parse-names":false,"suffix":""}],"id":"ITEM-1","issued":{"date-parts":[["2017"]]},"note":"Traditionally CCTV security and surveillance systems are meant for deterrent rather than for prevention where these systems will simply record scenes as viewed by video cameras regardless whether there is any activity or not. In the event of some criminal prosecution procedures, these recorded videos may be served as evidence in the court of law. The 9/11 incident has changed the way on how these video-based surveillance systems are being employed. More automated functions and &amp;quot;smart&amp;quot; algorithms have been incorporated into such systems so that these systems can detect moving object, identify to some degree what the object is and possibly tracking its movement. However, the problems of object identification, recognition, and tracking are far from being solved. The London bombing and the recently Boston bombing are proof that automatic system failed to identify the suspect. In fact, it took hundreds of man hours for the authority to finally identify the criminals. In this talk we will look at emerging smart vide-based surveillance systems. The talk will not focus on any particular model, or system or algorithms. Instead, the talk will concentrate on what are the opportunities and challenges faced by the existing systems. In particular, we will be exploring these from the perspective of image processing. Thus the talk will serve two purposes. Firstly, it will give a brief overview on what smart video-based surveillance is and secondly, it will present the focus areas for research activities by highlighting the challenges. To be specific, these areas of interest that will be covered by this talk will be on Face Recognition, Activity Recognition, Plate Recognition, Object Abandon/Stolen Recognition, and Crowd Detection. It is hoped that this talk will motivate and inspire many other young researches particularly from the ASEAN region to take more serious effort in this exciting field.","page":"10-10","title":"Smart video-based surveillance: Opportunities and challenges from image processing perspectives","type":"article-journal"},"uris":["http://www.mendeley.com/documents/?uuid=7d0d34c3-cc07-4b3d-a0c8-0850d345a178"]}],"mendeley":{"formattedCitation":"[1]","plainTextFormattedCitation":"[1]"},"properties":{"noteIndex":0},"schema":"https://github.com/citation-style-language/schema/raw/master/csl-citation.json"}</w:instrText>
-      </w:r>
-      <w:r>
-        <w:fldChar w:fldCharType="separate"/>
-      </w:r>
-      <w:r>
-        <w:rPr>
-          <w:noProof/>
-        </w:rPr>
-        <w:t>[1]</w:t>
-      </w:r>
-      <w:r>
-        <w:fldChar w:fldCharType="end"/>
-      </w:r>
-      <w:r>
-        <w:t>. As noted by author</w:t>
-      </w:r>
-      <w:r>
-        <w:rPr>
-          <w:rFonts w:cstheme="minorHAnsi"/>
-          <w:lang w:val="en-GB"/>
-        </w:rPr>
-        <w:t xml:space="preserve"> </w:t>
-      </w:r>
-      <w:r>
-        <w:rPr>
-          <w:rFonts w:cstheme="minorHAnsi"/>
-          <w:lang w:val="en-GB"/>
-        </w:rPr>
-        <w:fldChar w:fldCharType="begin" w:fldLock="1"/>
-      </w:r>
-      <w:r>
-        <w:rPr>
-          <w:rFonts w:cstheme="minorHAnsi"/>
-          <w:lang w:val="en-GB"/>
-        </w:rPr>
-        <w:instrText>ADDIN CSL_CITATION {"citationItems":[{"id":"ITEM-1","itemData":{"DOI":"10.1109/ICIIP61524.2023.10537696","ISBN":"9798350371406","ISSN":"2640074X","abstract":"Surveillance of our everyday lives is becoming a necessity. Moreover, using humans to keep an eye on the intrusion is a time-consuming and exhausting process. The media almost consistently reports on new monitoring activities that have just come to light. Afterward, security is a persistent challenge among nations, thus steps are indeed being taken to increase protection from unusual happening. Furthermore, the expansion emerged drone surveillance technologies and compositions of several kinds of tools for object detection, evidently to fight crime and terrorism but in actuality employed for many other, sometimes invasive, objectives. Smart measures employing technology are being deployed with physical fences to heighten the vigilance of security personnel at the territories. The unauthorized artifacts may be identified in any video sequence using object detection methods. In order to increase the safety of a video surveillance system, this article provides a summary of the existing techniques. The primary goal of the literature survey is to identify the different approaches to both static and motion object recognition and tracking for smart surveillance. In addition, significant challenges and usages for Object Detection techniques are discussed in detail.","author":[{"dropping-particle":"","family":"Sharma","given":"Himani","non-dropping-particle":"","parse-names":false,"suffix":""},{"dropping-particle":"","family":"Kanwal","given":"Navdeep","non-dropping-particle":"","parse-names":false,"suffix":""}],"container-title":"Proceedings of the IEEE International Conference Image Information Processing","id":"ITEM-1","issued":{"date-parts":[["2023"]]},"note":"Despite the widespread usage of surveillance cameras in places like banks, supermarkets, and parking lots, the major utility of video data as an active, real-\ntime medium is now lost since it is primarily utilized as a forensic tool [1]. Consequently,","page":"603-609","publisher":"IEEE","title":"A Survey of Object Detection Techniques for Improving Smart Surveillance","type":"article-journal"},"uris":["http://www.mendeley.com/documents/?uuid=f8bbaa2f-b400-4d6e-a759-41bffab42840"]}],"mendeley":{"formattedCitation":"[2]","plainTextFormattedCitation":"[2]","previouslyFormattedCitation":"[1]"},"properties":{"noteIndex":0},"schema":"https://github.com/citation-style-language/schema/raw/master/csl-citation.json"}</w:instrText>
-      </w:r>
-      <w:r>
-        <w:rPr>
-          <w:rFonts w:cstheme="minorHAnsi"/>
-          <w:lang w:val="en-GB"/>
-        </w:rPr>
-        <w:fldChar w:fldCharType="separate"/>
-      </w:r>
-      <w:r>
-        <w:rPr>
-          <w:rFonts w:cstheme="minorHAnsi"/>
-          <w:noProof/>
-          <w:lang w:val="en-GB"/>
-        </w:rPr>
-        <w:t>[2]</w:t>
-      </w:r>
-      <w:r>
-        <w:rPr>
-          <w:rFonts w:cstheme="minorHAnsi"/>
-          <w:lang w:val="en-GB"/>
-        </w:rPr>
-        <w:fldChar w:fldCharType="end"/>
-      </w:r>
-      <w:r>
-        <w:t>, surveillance cameras have been widely deployed in banks, supermarkets, and parking lots, primarily serving as forensic tools to aid in post-event investigations.</w:t>
-      </w:r>
-    </w:p>
-    <w:p>
-      <w:pPr>
-        <w:autoSpaceDE w:val="0"/>
-        <w:autoSpaceDN w:val="0"/>
-        <w:adjustRightInd w:val="0"/>
-        <w:spacing w:after="0" w:line="240" w:lineRule="auto"/>
-        <w:rPr>
-          <w:rFonts w:cstheme="minorHAnsi"/>
-          <w:lang w:val="en-GB"/>
-        </w:rPr>
-      </w:pPr>
-      <w:r>
+          <w:rFonts w:eastAsia="Times New Roman"/>
+        </w:rPr>
+      </w:pPr>
+      <w:r>
+        <w:rPr>
+          <w:rFonts w:eastAsia="Times New Roman"/>
+        </w:rPr>
         <w:lastRenderedPageBreak/>
-        <w:t xml:space="preserve">Despite the strengths of traditional video surveillance systems, these systems have traditionally focused more on deterrence than on real-time prevention, as they continuously record scenes regardless of whether any significant activity is present </w:t>
-      </w:r>
-      <w:r>
-        <w:fldChar w:fldCharType="begin" w:fldLock="1"/>
-      </w:r>
-      <w:r>
-        <w:instrText>ADDIN CSL_CITATION {"citationItems":[{"id":"ITEM-1","itemData":{"DOI":"10.1109/icitacee.2016.7892400","ISBN":"9781509008902","abstract":"Traditionally CCTV security and surveillance systems are meant for deterrent rather than for prevention where these systems will simply record scenes as viewed by video cameras regardless whether there is any activity or not. In the event of some criminal prosecution procedures, these recorded videos may be served as evidence in the court of law. The 9/11 incident has changed the way on how these video-based surveillance systems are being employed. More automated functions and “smart” algorithms have been incorporated into such systems so that these systems can detect moving object, identify to some degree what the object is and possibly tracking its movement. However, the problems of object identification, recognition, and tracking are far from being solved. The London bombing and the recently Boston bombing are proof that automatic system failed to identify the suspect. In fact, it took hundreds of man hours for the authority to finally identify the criminals. In this talk we will look at emerging smart vide-based surveillance systems. The talk will not focus on any particular model, or system or algorithms. Instead, the talk will concentrate on what are the opportunities and challenges faced by the existing systems. In particular, we will be exploring these from the perspective of image processing. Thus the talk will serve two purposes. Firstly, it will give a brief overview on what smart video-based surveillance is and secondly, it will present the focus areas for research activities by highlighting the challenges. To be specific, these areas of interest that will be covered by this talk will be on Face Recognition, Activity Recognition, Plate Recognition, Object Abandon/Stolen Recognition, and Crowd Detection. It is hoped that this talk will motivate and inspire many other young researches particularly from the ASEAN region to take more serious effort in this exciting field.","author":[{"dropping-particle":"","family":"Abdurrahman","given":"Syed","non-dropping-particle":"","parse-names":false,"suffix":""}],"id":"ITEM-1","issued":{"date-parts":[["2017"]]},"note":"Traditionally CCTV security and surveillance systems are meant for deterrent rather than for prevention where these systems will simply record scenes as viewed by video cameras regardless whether there is any activity or not. In the event of some criminal prosecution procedures, these recorded videos may be served as evidence in the court of law. The 9/11 incident has changed the way on how these video-based surveillance systems are being employed. More automated functions and &amp;quot;smart&amp;quot; algorithms have been incorporated into such systems so that these systems can detect moving object, identify to some degree what the object is and possibly tracking its movement. However, the problems of object identification, recognition, and tracking are far from being solved. The London bombing and the recently Boston bombing are proof that automatic system failed to identify the suspect. In fact, it took hundreds of man hours for the authority to finally identify the criminals. In this talk we will look at emerging smart vide-based surveillance systems. The talk will not focus on any particular model, or system or algorithms. Instead, the talk will concentrate on what are the opportunities and challenges faced by the existing systems. In particular, we will be exploring these from the perspective of image processing. Thus the talk will serve two purposes. Firstly, it will give a brief overview on what smart video-based surveillance is and secondly, it will present the focus areas for research activities by highlighting the challenges. To be specific, these areas of interest that will be covered by this talk will be on Face Recognition, Activity Recognition, Plate Recognition, Object Abandon/Stolen Recognition, and Crowd Detection. It is hoped that this talk will motivate and inspire many other young researches particularly from the ASEAN region to take more serious effort in this exciting field.","page":"10-10","title":"Smart video-based surveillance: Opportunities and challenges from image processing perspectives","type":"article-journal"},"uris":["http://www.mendeley.com/documents/?uuid=7d0d34c3-cc07-4b3d-a0c8-0850d345a178"]}],"mendeley":{"formattedCitation":"[1]","plainTextFormattedCitation":"[1]","previouslyFormattedCitation":"[2]"},"properties":{"noteIndex":0},"schema":"https://github.com/citation-style-language/schema/raw/master/csl-citation.json"}</w:instrText>
-      </w:r>
-      <w:r>
-        <w:fldChar w:fldCharType="separate"/>
-      </w:r>
-      <w:r>
-        <w:rPr>
-          <w:noProof/>
-        </w:rPr>
-        <w:t>[1]</w:t>
-      </w:r>
-      <w:r>
-        <w:fldChar w:fldCharType="end"/>
-      </w:r>
-      <w:r>
-        <w:t xml:space="preserve">. For real-time intervention in security breaches, constant human monitoring </w:t>
-      </w:r>
-      <w:r>
-        <w:t>is</w:t>
-      </w:r>
-      <w:r>
-        <w:t xml:space="preserve"> necessary </w:t>
-      </w:r>
-      <w:r>
-        <w:fldChar w:fldCharType="begin" w:fldLock="1"/>
-      </w:r>
-      <w:r>
-        <w:instrText>ADDIN CSL_CITATION {"citationItems":[{"id":"ITEM-1","itemData":{"DOI":"10.1007/s11227-022-04972-9","ISBN":"0123456789","ISSN":"15730484","abstract":"Background subtraction approaches are used to detect moving objects with a high recognition rate and less computation time. These methods face two challenges: selecting the appropriate threshold value and removing shadow pixels for correct foreground detection. In this paper, we solve these challenges by proposing a new background subtraction method called ABGS Segmenter, which is based on a two-level adaptive thresholding approach where a reference frame is created using mean-based thresholding to generate the initial value of the threshold and accelerates the process of foreground segmentation for remaining frames by adaptively updating the threshold value at the pixel level. ABGS Segmenter is also capable of removing shadow pixels by fusing the chromaticity-based YCbCr color space model with the intensity ratio method for improving the percentage of correct pixels’ classification measure. Comprehensive experiments are evaluated on three benchmark datasets (Highway, PETS 2006, and SBU) and observed that the proposed work achieves better results than existing methods.","author":[{"dropping-particle":"","family":"Agrawal","given":"Supriya","non-dropping-particle":"","parse-names":false,"suffix":""},{"dropping-particle":"","family":"Natu","given":"Prachi","non-dropping-particle":"","parse-names":false,"suffix":""}],"container-title":"Journal of Supercomputing","id":"ITEM-1","issue":"7","issued":{"date-parts":[["2023"]]},"note":"Traditional video surveillance systems are used to monitor activities like traffic con- trol, people detection, crime detection, and many more. These systems are depend- ent on human operators. It","number-of-pages":"7937-7969","title":"ABGS Segmenter: pixel wise adaptive background subtraction and intensity ratio based shadow removal approach for moving object detection","type":"book","volume":"79"},"uris":["http://www.mendeley.com/documents/?uuid=07d461b4-e0e1-447b-aaac-331a39daed76"]}],"mendeley":{"formattedCitation":"[3]","plainTextFormattedCitation":"[3]","previouslyFormattedCitation":"[3]"},"properties":{"noteIndex":0},"schema":"https://github.com/citation-style-language/schema/raw/master/csl-citation.json"}</w:instrText>
-      </w:r>
-      <w:r>
-        <w:fldChar w:fldCharType="separate"/>
-      </w:r>
-      <w:r>
-        <w:rPr>
-          <w:noProof/>
-        </w:rPr>
-        <w:t>[3]</w:t>
-      </w:r>
-      <w:r>
-        <w:fldChar w:fldCharType="end"/>
-      </w:r>
-      <w:r>
-        <w:t>. This dependence was a consequence of technological limitations in earlier computer systems, which lacked the ability to process video information in real-time.</w:t>
-      </w:r>
-    </w:p>
-    <w:p>
-      <w:pPr>
-        <w:autoSpaceDE w:val="0"/>
-        <w:autoSpaceDN w:val="0"/>
-        <w:adjustRightInd w:val="0"/>
-        <w:spacing w:after="0" w:line="240" w:lineRule="auto"/>
-        <w:rPr>
-          <w:rFonts w:cstheme="minorHAnsi"/>
-          <w:lang w:val="en-GB"/>
-        </w:rPr>
-      </w:pPr>
-    </w:p>
-    <w:p>
-      <w:pPr>
-        <w:autoSpaceDE w:val="0"/>
-        <w:autoSpaceDN w:val="0"/>
-        <w:adjustRightInd w:val="0"/>
-        <w:spacing w:after="0" w:line="240" w:lineRule="auto"/>
-      </w:pPr>
-      <w:r>
-        <w:t xml:space="preserve">However, recent advancements in computer vision and artificial intelligence have transformed this landscape. Modern </w:t>
-      </w:r>
-      <w:r>
-        <w:t xml:space="preserve">video surveillance </w:t>
-      </w:r>
-      <w:r>
-        <w:t>systems are now capable of analyzing and interpreting video streams in real time, detecting and tracking objects, identifying abnormal activities, and generating automatic alerts without the need for constant human supervision. These developments significantly enhance real-time security, making continuous manual monitoring unnecessary.</w:t>
-      </w:r>
-    </w:p>
-    <w:p>
-      <w:pPr>
-        <w:autoSpaceDE w:val="0"/>
-        <w:autoSpaceDN w:val="0"/>
-        <w:adjustRightInd w:val="0"/>
-        <w:spacing w:after="0" w:line="240" w:lineRule="auto"/>
-        <w:rPr>
-          <w:rFonts w:cstheme="minorHAnsi"/>
-          <w:lang w:val="en-GB"/>
-        </w:rPr>
-      </w:pPr>
-    </w:p>
-    <w:p>
-      <w:pPr>
-        <w:autoSpaceDE w:val="0"/>
-        <w:autoSpaceDN w:val="0"/>
-        <w:adjustRightInd w:val="0"/>
-        <w:spacing w:after="0" w:line="240" w:lineRule="auto"/>
-        <w:rPr>
-          <w:rFonts w:cstheme="minorHAnsi"/>
-          <w:lang w:val="en-GB"/>
-        </w:rPr>
-      </w:pPr>
-      <w:r>
-        <w:t>The rise of the internet has also enabled remote surveillance, allowing users to monitor their properties from anywhere. This empowers individuals to respond swiftly to threats and de-escalate situations, even when far from their homes. However, with this increased functionality comes new cybersecurity challenges. Remote monitoring systems are vulnerable to attacks that could lead to video footage leaks or system slowdowns through Distributed Denial of Service (</w:t>
-      </w:r>
-      <w:proofErr w:type="spellStart"/>
-      <w:r>
-        <w:t>DDoS</w:t>
-      </w:r>
-      <w:proofErr w:type="spellEnd"/>
-      <w:r>
-        <w:t>) attacks. These concerns pose significant privacy risks, especially in indoor settings where unauthorized access to video footage can have severe consequences.</w:t>
-      </w:r>
-    </w:p>
-    <w:p>
-      <w:pPr>
-        <w:pStyle w:val="NormalWeb"/>
-        <w:rPr>
-          <w:rFonts w:asciiTheme="minorHAnsi" w:eastAsiaTheme="minorHAnsi" w:hAnsiTheme="minorHAnsi" w:cstheme="minorBidi"/>
-          <w:sz w:val="22"/>
-          <w:szCs w:val="22"/>
-        </w:rPr>
-      </w:pPr>
-      <w:r>
-        <w:rPr>
-          <w:rFonts w:asciiTheme="minorHAnsi" w:eastAsiaTheme="minorHAnsi" w:hAnsiTheme="minorHAnsi" w:cstheme="minorBidi"/>
-          <w:sz w:val="22"/>
-          <w:szCs w:val="22"/>
-        </w:rPr>
-        <w:t>To address these challenges, modern cryptographic techniques, such as RSA-256, AES, and zero-knowledge proof algorithms, provide robust security measures. These advancements ensure that sensitive video data can be securely transmitted and stored, safeguarding user privacy even in a connected world.</w:t>
-      </w:r>
-    </w:p>
-    <w:p>
-      <w:pPr>
-        <w:pStyle w:val="NormalWeb"/>
-        <w:rPr>
-          <w:rFonts w:asciiTheme="minorHAnsi" w:eastAsiaTheme="minorHAnsi" w:hAnsiTheme="minorHAnsi" w:cstheme="minorBidi"/>
-          <w:sz w:val="22"/>
-          <w:szCs w:val="22"/>
-        </w:rPr>
-      </w:pPr>
-      <w:r>
-        <w:rPr>
-          <w:rFonts w:asciiTheme="minorHAnsi" w:eastAsiaTheme="minorHAnsi" w:hAnsiTheme="minorHAnsi" w:cstheme="minorBidi"/>
-          <w:sz w:val="22"/>
-          <w:szCs w:val="22"/>
-        </w:rPr>
-        <w:t>This project aims to leverage cutting-edge technologies in computer vision and cryptography to develop a video camera surveillance system</w:t>
-      </w:r>
-      <w:r>
-        <w:rPr>
-          <w:rFonts w:asciiTheme="minorHAnsi" w:eastAsiaTheme="minorHAnsi" w:hAnsiTheme="minorHAnsi" w:cstheme="minorBidi"/>
-          <w:sz w:val="22"/>
-          <w:szCs w:val="22"/>
-        </w:rPr>
-        <w:t xml:space="preserve"> using </w:t>
-      </w:r>
-      <w:r>
-        <w:rPr>
-          <w:rFonts w:asciiTheme="minorHAnsi" w:eastAsiaTheme="minorHAnsi" w:hAnsiTheme="minorHAnsi" w:cstheme="minorBidi"/>
-          <w:sz w:val="22"/>
-          <w:szCs w:val="22"/>
-        </w:rPr>
-        <w:t>budget-friendly</w:t>
-      </w:r>
-      <w:r>
-        <w:rPr>
-          <w:rFonts w:asciiTheme="minorHAnsi" w:eastAsiaTheme="minorHAnsi" w:hAnsiTheme="minorHAnsi" w:cstheme="minorBidi"/>
-          <w:sz w:val="22"/>
-          <w:szCs w:val="22"/>
-        </w:rPr>
-        <w:t xml:space="preserve"> edge computing hardware</w:t>
-      </w:r>
-      <w:r>
-        <w:rPr>
-          <w:rFonts w:asciiTheme="minorHAnsi" w:eastAsiaTheme="minorHAnsi" w:hAnsiTheme="minorHAnsi" w:cstheme="minorBidi"/>
-          <w:sz w:val="22"/>
-          <w:szCs w:val="22"/>
-        </w:rPr>
-        <w:t>. The system will offer advanced features such as intruder detection, alert generation, and secure remote monitoring. Designed specifically for homeowners and small-to-medium business owners, this solution will provide a balance between security, privacy, and accessibility, ensuring users can protect their properties without compromising on privacy.</w:t>
-      </w:r>
-    </w:p>
-    <w:p>
-      <w:pPr>
-        <w:rPr>
-          <w:rFonts w:cstheme="minorHAnsi"/>
-          <w:lang w:val="en-GB"/>
-        </w:rPr>
-      </w:pPr>
-      <w:r>
-        <w:rPr>
-          <w:rFonts w:cstheme="minorHAnsi"/>
-          <w:lang w:val="en-GB"/>
-        </w:rPr>
-        <w:t>Related Work</w:t>
-      </w:r>
-    </w:p>
-    <w:p>
-      <w:pPr>
-        <w:rPr>
-          <w:rFonts w:cstheme="minorHAnsi"/>
-          <w:lang w:val="en-GB"/>
-        </w:rPr>
-      </w:pPr>
-      <w:r>
-        <w:rPr>
-          <w:rFonts w:cstheme="minorHAnsi"/>
-          <w:lang w:val="en-GB"/>
-        </w:rPr>
-        <w:t>Identified problems</w:t>
-      </w:r>
-    </w:p>
-    <w:p>
-      <w:pPr>
-        <w:rPr>
-          <w:rFonts w:cstheme="minorHAnsi"/>
-          <w:lang w:val="en-GB"/>
-        </w:rPr>
-      </w:pPr>
-      <w:r>
-        <w:rPr>
-          <w:rFonts w:cstheme="minorHAnsi"/>
-          <w:lang w:val="en-GB"/>
-        </w:rPr>
-        <w:t>Proposed Solution</w:t>
-      </w:r>
-      <w:r>
-        <w:rPr>
-          <w:rFonts w:cstheme="minorHAnsi"/>
-          <w:lang w:val="en-GB"/>
-        </w:rPr>
-        <w:t>/ Aims / Objectives</w:t>
-      </w:r>
-    </w:p>
-    <w:p>
-      <w:pPr>
-        <w:rPr>
-          <w:rFonts w:cstheme="minorHAnsi"/>
-          <w:lang w:val="en-GB"/>
-        </w:rPr>
-      </w:pPr>
-      <w:r>
-        <w:rPr>
-          <w:rFonts w:cstheme="minorHAnsi"/>
-          <w:lang w:val="en-GB"/>
-        </w:rPr>
-        <w:t>Methodologies</w:t>
-      </w:r>
-    </w:p>
-    <w:p>
-      <w:pPr>
-        <w:rPr>
-          <w:rFonts w:cstheme="minorHAnsi"/>
-          <w:lang w:val="en-GB"/>
-        </w:rPr>
-      </w:pPr>
-      <w:r>
-        <w:rPr>
-          <w:rFonts w:cstheme="minorHAnsi"/>
-          <w:lang w:val="en-GB"/>
-        </w:rPr>
-        <w:t>Conclusion</w:t>
-      </w:r>
-    </w:p>
-    <w:p>
-      <w:pPr>
-        <w:rPr>
-          <w:rFonts w:cstheme="minorHAnsi"/>
-          <w:lang w:val="en-GB"/>
-        </w:rPr>
-      </w:pPr>
-    </w:p>
-    <w:p>
-      <w:pPr>
-        <w:rPr>
-          <w:rFonts w:cstheme="minorHAnsi"/>
-          <w:lang w:val="en-GB"/>
-        </w:rPr>
-      </w:pPr>
-    </w:p>
-    <w:p>
-      <w:pPr>
-        <w:rPr>
-          <w:rFonts w:cstheme="minorHAnsi"/>
-          <w:lang w:val="en-GB"/>
-        </w:rPr>
-      </w:pPr>
-    </w:p>
-    <w:p>
-      <w:pPr>
-        <w:pStyle w:val="Heading1"/>
-        <w:rPr>
-          <w:rFonts w:eastAsia="Times New Roman"/>
-        </w:rPr>
-      </w:pPr>
-      <w:r>
-        <w:rPr>
-          <w:rFonts w:eastAsia="Times New Roman"/>
-        </w:rPr>
         <w:t>Problems to be Solved</w:t>
       </w:r>
     </w:p>
@@ -1050,7 +621,6 @@
           <w:sz w:val="24"/>
           <w:szCs w:val="24"/>
         </w:rPr>
-        <w:lastRenderedPageBreak/>
         <w:t>Proposed Solution</w:t>
       </w:r>
       <w:r>
@@ -1388,6 +958,7 @@
           <w:sz w:val="24"/>
           <w:szCs w:val="24"/>
         </w:rPr>
+        <w:lastRenderedPageBreak/>
         <w:t>Other security or operational vulnerabilities tied to extended stays in high-risk zones.</w:t>
       </w:r>
     </w:p>
@@ -1818,6 +1389,7 @@
           <w:sz w:val="24"/>
           <w:szCs w:val="24"/>
         </w:rPr>
+        <w:lastRenderedPageBreak/>
         <w:t>Proposed Solution: A surveillance system that monitors</w:t>
       </w:r>
       <w:r>
@@ -1946,15 +1518,7 @@
           <w:rFonts w:cstheme="minorHAnsi"/>
           <w:lang w:val="en-GB"/>
         </w:rPr>
-        <w:t xml:space="preserve"> available medium for </w:t>
-      </w:r>
-      <w:r>
-        <w:rPr>
-          <w:rFonts w:cstheme="minorHAnsi"/>
-          <w:lang w:val="en-GB"/>
-        </w:rPr>
-        <w:lastRenderedPageBreak/>
-        <w:t>sending notification. Thus there is need for alerts to be sent to multiple medium to improve the cha</w:t>
+        <w:t xml:space="preserve"> available medium for sending notification. Thus there is need for alerts to be sent to multiple medium to improve the cha</w:t>
       </w:r>
       <w:r>
         <w:rPr>
@@ -2336,6 +1900,7 @@
           <w:sz w:val="24"/>
           <w:szCs w:val="24"/>
         </w:rPr>
+        <w:lastRenderedPageBreak/>
         <w:t>Implement motion-triggered recording that only saves footage when significant activity is detected. By minimizing redundant footage, this feature conserves storage space while ensuring that key events are captured.</w:t>
       </w:r>
     </w:p>
@@ -2432,16 +1997,7 @@
           <w:sz w:val="24"/>
           <w:szCs w:val="24"/>
         </w:rPr>
-        <w:t xml:space="preserve"> likes to have remote monitoring access to the space, property or whatever it is they are interested in monitoring  but they worry about hacks and video leaks which poses privacy concerns. For this </w:t>
-      </w:r>
-      <w:r>
-        <w:rPr>
-          <w:rFonts w:eastAsia="Times New Roman" w:cstheme="minorHAnsi"/>
-          <w:sz w:val="24"/>
-          <w:szCs w:val="24"/>
-        </w:rPr>
-        <w:lastRenderedPageBreak/>
-        <w:t>reason they then to</w:t>
+        <w:t xml:space="preserve"> likes to have remote monitoring access to the space, property or whatever it is they are interested in monitoring  but they worry about hacks and video leaks which poses privacy concerns. For this reason they then to</w:t>
       </w:r>
       <w:r>
         <w:rPr>
@@ -2909,6 +2465,7 @@
           <w:sz w:val="24"/>
           <w:u w:val="single"/>
         </w:rPr>
+        <w:lastRenderedPageBreak/>
         <w:t>Labs, storage areas of factories</w:t>
       </w:r>
     </w:p>
@@ -3012,7 +2569,6 @@
         <w:rPr>
           <w:lang w:val="en-GB"/>
         </w:rPr>
-        <w:lastRenderedPageBreak/>
         <w:t>References List</w:t>
       </w:r>
     </w:p>
@@ -3390,6 +2946,7 @@
         <w:rPr>
           <w:rFonts w:asciiTheme="minorHAnsi" w:hAnsiTheme="minorHAnsi" w:cstheme="minorHAnsi"/>
         </w:rPr>
+        <w:lastRenderedPageBreak/>
         <w:t>This system is designed to send immediate alerts when potential intruders are detected or when non-intruders remain in critical areas for extended periods, indicating suspicious activity. This proactive approach not only enhances security but also empowers homeowners to respond quickly to potential threats.</w:t>
       </w:r>
     </w:p>
@@ -3444,7 +3001,6 @@
         <w:rPr>
           <w:rStyle w:val="Strong"/>
         </w:rPr>
-        <w:lastRenderedPageBreak/>
         <w:t>Hotels and Banks</w:t>
       </w:r>
       <w:r>
@@ -3673,6 +3229,7 @@
           <w:rFonts w:cstheme="minorHAnsi"/>
           <w:b w:val="0"/>
         </w:rPr>
+        <w:lastRenderedPageBreak/>
         <w:t>Benefit</w:t>
       </w:r>
       <w:r>
@@ -3754,7 +3311,6 @@
         <w:pStyle w:val="Heading4"/>
       </w:pPr>
       <w:r>
-        <w:lastRenderedPageBreak/>
         <w:t xml:space="preserve">4. </w:t>
       </w:r>
       <w:r>
@@ -3977,19 +3533,11 @@
       <w:r>
         <w:t xml:space="preserve">: Study the use of advanced algorithms such as </w:t>
       </w:r>
-      <w:proofErr w:type="spellStart"/>
       <w:r>
         <w:rPr>
           <w:rStyle w:val="Strong"/>
         </w:rPr>
-        <w:t>Kalman</w:t>
-      </w:r>
-      <w:proofErr w:type="spellEnd"/>
-      <w:r>
-        <w:rPr>
-          <w:rStyle w:val="Strong"/>
-        </w:rPr>
-        <w:t xml:space="preserve"> Filters</w:t>
+        <w:t>Kalman Filters</w:t>
       </w:r>
       <w:r>
         <w:t xml:space="preserve"> or </w:t>
@@ -5596,7 +5144,6 @@
           <w:sz w:val="20"/>
           <w:szCs w:val="20"/>
         </w:rPr>
-        <w:lastRenderedPageBreak/>
         <w:t xml:space="preserve">MOG2, </w:t>
       </w:r>
       <w:r>
@@ -5615,27 +5162,7 @@
           <w:sz w:val="20"/>
           <w:szCs w:val="20"/>
         </w:rPr>
-        <w:t xml:space="preserve">YOLOv3 (object detection), </w:t>
-      </w:r>
-      <w:proofErr w:type="spellStart"/>
-      <w:r>
-        <w:rPr>
-          <w:rFonts w:ascii="STIX-Regular" w:hAnsi="STIX-Regular" w:cs="STIX-Regular"/>
-          <w:color w:val="000000"/>
-          <w:sz w:val="20"/>
-          <w:szCs w:val="20"/>
-        </w:rPr>
-        <w:t>Kalman</w:t>
-      </w:r>
-      <w:proofErr w:type="spellEnd"/>
-      <w:r>
-        <w:rPr>
-          <w:rFonts w:ascii="STIX-Regular" w:hAnsi="STIX-Regular" w:cs="STIX-Regular"/>
-          <w:color w:val="000000"/>
-          <w:sz w:val="20"/>
-          <w:szCs w:val="20"/>
-        </w:rPr>
-        <w:t xml:space="preserve"> filter (object tracking), </w:t>
+        <w:t xml:space="preserve">YOLOv3 (object detection), Kalman filter (object tracking), </w:t>
       </w:r>
       <w:proofErr w:type="spellStart"/>
       <w:r>
@@ -5705,8 +5232,6 @@
           <w:szCs w:val="20"/>
         </w:rPr>
       </w:pPr>
-      <w:bookmarkStart w:id="0" w:name="_GoBack"/>
-      <w:bookmarkEnd w:id="0"/>
     </w:p>
     <w:p>
       <w:pPr>
@@ -9865,7 +9390,7 @@
 </file>
 
 <file path=customXml/itemProps1.xml><?xml version="1.0" encoding="utf-8"?>
-<ds:datastoreItem xmlns:ds="http://schemas.openxmlformats.org/officeDocument/2006/customXml" ds:itemID="{C97E500D-45AE-444A-BB28-724C782A128B}">
+<ds:datastoreItem xmlns:ds="http://schemas.openxmlformats.org/officeDocument/2006/customXml" ds:itemID="{367E693D-4E3D-4314-AAA3-EF6336D7833E}">
   <ds:schemaRefs>
     <ds:schemaRef ds:uri="http://schemas.openxmlformats.org/officeDocument/2006/bibliography"/>
   </ds:schemaRefs>

</xml_diff>